<commit_message>
Documento tiempos de carga
</commit_message>
<xml_diff>
--- a/Docs/Documento de Analisis.docx
+++ b/Docs/Documento de Analisis.docx
@@ -12,7 +12,6 @@
           <w:color w:val="000000" w:themeColor="text1"/>
           <w:sz w:val="24"/>
           <w:szCs w:val="24"/>
-          <w:lang w:val="en-US"/>
         </w:rPr>
       </w:pPr>
       <w:r>
@@ -23,7 +22,6 @@
           <w:color w:val="000000" w:themeColor="text1"/>
           <w:sz w:val="24"/>
           <w:szCs w:val="24"/>
-          <w:lang w:val="en-US"/>
         </w:rPr>
         <w:t>DOCUMENTO DE ANALISIS</w:t>
       </w:r>
@@ -38,7 +36,6 @@
           <w:color w:val="000000" w:themeColor="text1"/>
           <w:sz w:val="24"/>
           <w:szCs w:val="24"/>
-          <w:lang w:val="en-US"/>
         </w:rPr>
       </w:pPr>
     </w:p>
@@ -54,7 +51,6 @@
           <w:sz w:val="24"/>
           <w:szCs w:val="24"/>
           <w:u w:val="single"/>
-          <w:lang w:val="en-US"/>
         </w:rPr>
       </w:pPr>
       <w:r>
@@ -82,7 +78,6 @@
           <w:sz w:val="24"/>
           <w:szCs w:val="24"/>
           <w:u w:val="single"/>
-          <w:lang w:val="en-US"/>
         </w:rPr>
         <w:t xml:space="preserve"> #3: Mateo Cote Canal</w:t>
       </w:r>
@@ -144,13 +139,14 @@
           <w:u w:val="single"/>
           <w:lang w:val="en-US"/>
         </w:rPr>
-        <w:t>: Diego Acosta Corredor</w:t>
-      </w:r>
-    </w:p>
-    <w:p>
-      <w:pPr>
-        <w:rPr>
-          <w:rFonts w:ascii="Times New Roman" w:hAnsi="Times New Roman" w:cs="Times New Roman"/>
+        <w:t xml:space="preserve">: Diego Acosta </w:t>
+      </w:r>
+      <w:proofErr w:type="spellStart"/>
+      <w:r>
+        <w:rPr>
+          <w:rFonts w:ascii="Times New Roman" w:hAnsi="Times New Roman" w:cs="Times New Roman"/>
+          <w:b/>
+          <w:bCs/>
           <w:i/>
           <w:iCs/>
           <w:color w:val="000000" w:themeColor="text1"/>
@@ -159,11 +155,27 @@
           <w:u w:val="single"/>
           <w:lang w:val="en-US"/>
         </w:rPr>
-      </w:pPr>
-    </w:p>
-    <w:p>
-      <w:pPr>
-        <w:pStyle w:val="Prrafodelista"/>
+        <w:t>Corredor</w:t>
+      </w:r>
+      <w:proofErr w:type="spellEnd"/>
+    </w:p>
+    <w:p>
+      <w:pPr>
+        <w:rPr>
+          <w:rFonts w:ascii="Times New Roman" w:hAnsi="Times New Roman" w:cs="Times New Roman"/>
+          <w:i/>
+          <w:iCs/>
+          <w:color w:val="000000" w:themeColor="text1"/>
+          <w:sz w:val="24"/>
+          <w:szCs w:val="24"/>
+          <w:u w:val="single"/>
+          <w:lang w:val="en-US"/>
+        </w:rPr>
+      </w:pPr>
+    </w:p>
+    <w:p>
+      <w:pPr>
+        <w:pStyle w:val="ListParagraph"/>
         <w:numPr>
           <w:ilvl w:val="0"/>
           <w:numId w:val="1"/>
@@ -187,18 +199,18 @@
     </w:p>
     <w:p>
       <w:pPr>
-        <w:pStyle w:val="Prrafodelista"/>
-        <w:rPr>
-          <w:rFonts w:ascii="Times New Roman" w:hAnsi="Times New Roman" w:cs="Times New Roman"/>
-          <w:color w:val="000000" w:themeColor="text1"/>
-          <w:sz w:val="24"/>
-          <w:szCs w:val="24"/>
-        </w:rPr>
-      </w:pPr>
-    </w:p>
-    <w:p>
-      <w:pPr>
-        <w:pStyle w:val="Prrafodelista"/>
+        <w:pStyle w:val="ListParagraph"/>
+        <w:rPr>
+          <w:rFonts w:ascii="Times New Roman" w:hAnsi="Times New Roman" w:cs="Times New Roman"/>
+          <w:color w:val="000000" w:themeColor="text1"/>
+          <w:sz w:val="24"/>
+          <w:szCs w:val="24"/>
+        </w:rPr>
+      </w:pPr>
+    </w:p>
+    <w:p>
+      <w:pPr>
+        <w:pStyle w:val="ListParagraph"/>
         <w:numPr>
           <w:ilvl w:val="0"/>
           <w:numId w:val="2"/>
@@ -222,7 +234,7 @@
     </w:p>
     <w:p>
       <w:pPr>
-        <w:pStyle w:val="Prrafodelista"/>
+        <w:pStyle w:val="ListParagraph"/>
         <w:numPr>
           <w:ilvl w:val="0"/>
           <w:numId w:val="2"/>
@@ -241,21 +253,12 @@
           <w:sz w:val="24"/>
           <w:szCs w:val="24"/>
         </w:rPr>
-        <w:t>Requerimiento #</w:t>
-      </w:r>
-      <w:r>
-        <w:rPr>
-          <w:rFonts w:ascii="Times New Roman" w:hAnsi="Times New Roman" w:cs="Times New Roman"/>
-          <w:color w:val="000000" w:themeColor="text1"/>
-          <w:sz w:val="24"/>
-          <w:szCs w:val="24"/>
-        </w:rPr>
-        <w:t>2</w:t>
-      </w:r>
-    </w:p>
-    <w:p>
-      <w:pPr>
-        <w:pStyle w:val="Prrafodelista"/>
+        <w:t>Requerimiento #2</w:t>
+      </w:r>
+    </w:p>
+    <w:p>
+      <w:pPr>
+        <w:pStyle w:val="ListParagraph"/>
         <w:numPr>
           <w:ilvl w:val="0"/>
           <w:numId w:val="2"/>
@@ -274,21 +277,12 @@
           <w:sz w:val="24"/>
           <w:szCs w:val="24"/>
         </w:rPr>
-        <w:t>Requerimiento #</w:t>
-      </w:r>
-      <w:r>
-        <w:rPr>
-          <w:rFonts w:ascii="Times New Roman" w:hAnsi="Times New Roman" w:cs="Times New Roman"/>
-          <w:color w:val="000000" w:themeColor="text1"/>
-          <w:sz w:val="24"/>
-          <w:szCs w:val="24"/>
-        </w:rPr>
-        <w:t>3</w:t>
-      </w:r>
-    </w:p>
-    <w:p>
-      <w:pPr>
-        <w:pStyle w:val="Prrafodelista"/>
+        <w:t>Requerimiento #3</w:t>
+      </w:r>
+    </w:p>
+    <w:p>
+      <w:pPr>
+        <w:pStyle w:val="ListParagraph"/>
         <w:numPr>
           <w:ilvl w:val="0"/>
           <w:numId w:val="2"/>
@@ -307,21 +301,12 @@
           <w:sz w:val="24"/>
           <w:szCs w:val="24"/>
         </w:rPr>
-        <w:t>Requerimiento #</w:t>
-      </w:r>
-      <w:r>
-        <w:rPr>
-          <w:rFonts w:ascii="Times New Roman" w:hAnsi="Times New Roman" w:cs="Times New Roman"/>
-          <w:color w:val="000000" w:themeColor="text1"/>
-          <w:sz w:val="24"/>
-          <w:szCs w:val="24"/>
-        </w:rPr>
-        <w:t>4</w:t>
-      </w:r>
-    </w:p>
-    <w:p>
-      <w:pPr>
-        <w:pStyle w:val="Prrafodelista"/>
+        <w:t>Requerimiento #4</w:t>
+      </w:r>
+    </w:p>
+    <w:p>
+      <w:pPr>
+        <w:pStyle w:val="ListParagraph"/>
         <w:numPr>
           <w:ilvl w:val="0"/>
           <w:numId w:val="2"/>
@@ -340,31 +325,22 @@
           <w:sz w:val="24"/>
           <w:szCs w:val="24"/>
         </w:rPr>
-        <w:t>Requerimiento #</w:t>
-      </w:r>
-      <w:r>
-        <w:rPr>
-          <w:rFonts w:ascii="Times New Roman" w:hAnsi="Times New Roman" w:cs="Times New Roman"/>
-          <w:color w:val="000000" w:themeColor="text1"/>
-          <w:sz w:val="24"/>
-          <w:szCs w:val="24"/>
-        </w:rPr>
-        <w:t>5</w:t>
-      </w:r>
-    </w:p>
-    <w:p>
-      <w:pPr>
-        <w:rPr>
-          <w:rFonts w:ascii="Times New Roman" w:hAnsi="Times New Roman" w:cs="Times New Roman"/>
-          <w:color w:val="000000" w:themeColor="text1"/>
-          <w:sz w:val="24"/>
-          <w:szCs w:val="24"/>
-        </w:rPr>
-      </w:pPr>
-    </w:p>
-    <w:p>
-      <w:pPr>
-        <w:pStyle w:val="Prrafodelista"/>
+        <w:t>Requerimiento #5</w:t>
+      </w:r>
+    </w:p>
+    <w:p>
+      <w:pPr>
+        <w:rPr>
+          <w:rFonts w:ascii="Times New Roman" w:hAnsi="Times New Roman" w:cs="Times New Roman"/>
+          <w:color w:val="000000" w:themeColor="text1"/>
+          <w:sz w:val="24"/>
+          <w:szCs w:val="24"/>
+        </w:rPr>
+      </w:pPr>
+    </w:p>
+    <w:p>
+      <w:pPr>
+        <w:pStyle w:val="ListParagraph"/>
         <w:numPr>
           <w:ilvl w:val="0"/>
           <w:numId w:val="1"/>
@@ -388,18 +364,18 @@
     </w:p>
     <w:p>
       <w:pPr>
-        <w:pStyle w:val="Prrafodelista"/>
-        <w:rPr>
-          <w:rFonts w:ascii="Times New Roman" w:hAnsi="Times New Roman" w:cs="Times New Roman"/>
-          <w:color w:val="000000" w:themeColor="text1"/>
-          <w:sz w:val="24"/>
-          <w:szCs w:val="24"/>
-        </w:rPr>
-      </w:pPr>
-    </w:p>
-    <w:p>
-      <w:pPr>
-        <w:pStyle w:val="Prrafodelista"/>
+        <w:pStyle w:val="ListParagraph"/>
+        <w:rPr>
+          <w:rFonts w:ascii="Times New Roman" w:hAnsi="Times New Roman" w:cs="Times New Roman"/>
+          <w:color w:val="000000" w:themeColor="text1"/>
+          <w:sz w:val="24"/>
+          <w:szCs w:val="24"/>
+        </w:rPr>
+      </w:pPr>
+    </w:p>
+    <w:p>
+      <w:pPr>
+        <w:pStyle w:val="ListParagraph"/>
         <w:numPr>
           <w:ilvl w:val="0"/>
           <w:numId w:val="2"/>
@@ -427,12 +403,32 @@
           <w:sz w:val="24"/>
           <w:szCs w:val="24"/>
         </w:rPr>
-        <w:t xml:space="preserve"> (archivo large con diferentes rangos de fechas. Valores promedio tomados en milisegundos)</w:t>
-      </w:r>
-    </w:p>
-    <w:p>
-      <w:pPr>
-        <w:pStyle w:val="Prrafodelista"/>
+        <w:t xml:space="preserve"> (archivo </w:t>
+      </w:r>
+      <w:proofErr w:type="spellStart"/>
+      <w:r>
+        <w:rPr>
+          <w:rFonts w:ascii="Times New Roman" w:hAnsi="Times New Roman" w:cs="Times New Roman"/>
+          <w:color w:val="000000" w:themeColor="text1"/>
+          <w:sz w:val="24"/>
+          <w:szCs w:val="24"/>
+        </w:rPr>
+        <w:t>large</w:t>
+      </w:r>
+      <w:proofErr w:type="spellEnd"/>
+      <w:r>
+        <w:rPr>
+          <w:rFonts w:ascii="Times New Roman" w:hAnsi="Times New Roman" w:cs="Times New Roman"/>
+          <w:color w:val="000000" w:themeColor="text1"/>
+          <w:sz w:val="24"/>
+          <w:szCs w:val="24"/>
+        </w:rPr>
+        <w:t xml:space="preserve"> con diferentes rangos de fechas. Valores promedio tomados en milisegundos)</w:t>
+      </w:r>
+    </w:p>
+    <w:p>
+      <w:pPr>
+        <w:pStyle w:val="ListParagraph"/>
         <w:ind w:left="1440"/>
         <w:rPr>
           <w:rFonts w:ascii="Times New Roman" w:hAnsi="Times New Roman" w:cs="Times New Roman"/>
@@ -444,7 +440,7 @@
     </w:p>
     <w:tbl>
       <w:tblPr>
-        <w:tblStyle w:val="Tablaconcuadrcula"/>
+        <w:tblStyle w:val="TableGrid"/>
         <w:tblW w:w="0" w:type="auto"/>
         <w:tblInd w:w="1555" w:type="dxa"/>
         <w:tblLook w:val="04A0" w:firstRow="1" w:lastRow="0" w:firstColumn="1" w:lastColumn="0" w:noHBand="0" w:noVBand="1"/>
@@ -460,15 +456,25 @@
           </w:tcPr>
           <w:p>
             <w:pPr>
-              <w:pStyle w:val="Prrafodelista"/>
-              <w:ind w:left="0"/>
-              <w:rPr>
-                <w:rFonts w:ascii="Times New Roman" w:hAnsi="Times New Roman" w:cs="Times New Roman"/>
-                <w:color w:val="000000" w:themeColor="text1"/>
-                <w:sz w:val="24"/>
-                <w:szCs w:val="24"/>
-              </w:rPr>
-            </w:pPr>
+              <w:pStyle w:val="ListParagraph"/>
+              <w:ind w:left="0"/>
+              <w:jc w:val="center"/>
+              <w:rPr>
+                <w:rFonts w:ascii="Times New Roman" w:hAnsi="Times New Roman" w:cs="Times New Roman"/>
+                <w:color w:val="000000" w:themeColor="text1"/>
+                <w:sz w:val="24"/>
+                <w:szCs w:val="24"/>
+              </w:rPr>
+            </w:pPr>
+            <w:r>
+              <w:rPr>
+                <w:rFonts w:ascii="Times New Roman" w:hAnsi="Times New Roman" w:cs="Times New Roman"/>
+                <w:color w:val="000000" w:themeColor="text1"/>
+                <w:sz w:val="24"/>
+                <w:szCs w:val="24"/>
+              </w:rPr>
+              <w:t>Rango</w:t>
+            </w:r>
           </w:p>
         </w:tc>
         <w:tc>
@@ -477,51 +483,24 @@
           </w:tcPr>
           <w:p>
             <w:pPr>
-              <w:pStyle w:val="Prrafodelista"/>
-              <w:ind w:left="0"/>
-              <w:jc w:val="center"/>
-              <w:rPr>
-                <w:rFonts w:ascii="Times New Roman" w:hAnsi="Times New Roman" w:cs="Times New Roman"/>
-                <w:color w:val="000000" w:themeColor="text1"/>
-                <w:sz w:val="24"/>
-                <w:szCs w:val="24"/>
-              </w:rPr>
-            </w:pPr>
-            <w:r>
-              <w:rPr>
-                <w:rFonts w:ascii="Times New Roman" w:hAnsi="Times New Roman" w:cs="Times New Roman"/>
-                <w:color w:val="000000" w:themeColor="text1"/>
-                <w:sz w:val="24"/>
-                <w:szCs w:val="24"/>
-              </w:rPr>
-              <w:t>Req</w:t>
-            </w:r>
-            <w:r>
-              <w:rPr>
-                <w:rFonts w:ascii="Times New Roman" w:hAnsi="Times New Roman" w:cs="Times New Roman"/>
-                <w:color w:val="000000" w:themeColor="text1"/>
-                <w:sz w:val="24"/>
-                <w:szCs w:val="24"/>
-              </w:rPr>
-              <w:t>ue</w:t>
-            </w:r>
-            <w:r>
-              <w:rPr>
-                <w:rFonts w:ascii="Times New Roman" w:hAnsi="Times New Roman" w:cs="Times New Roman"/>
-                <w:color w:val="000000" w:themeColor="text1"/>
-                <w:sz w:val="24"/>
-                <w:szCs w:val="24"/>
-              </w:rPr>
-              <w:t>rimiento</w:t>
-            </w:r>
-            <w:r>
-              <w:rPr>
-                <w:rFonts w:ascii="Times New Roman" w:hAnsi="Times New Roman" w:cs="Times New Roman"/>
-                <w:color w:val="000000" w:themeColor="text1"/>
-                <w:sz w:val="24"/>
-                <w:szCs w:val="24"/>
-              </w:rPr>
-              <w:t xml:space="preserve"> 1</w:t>
+              <w:pStyle w:val="ListParagraph"/>
+              <w:ind w:left="0"/>
+              <w:jc w:val="center"/>
+              <w:rPr>
+                <w:rFonts w:ascii="Times New Roman" w:hAnsi="Times New Roman" w:cs="Times New Roman"/>
+                <w:color w:val="000000" w:themeColor="text1"/>
+                <w:sz w:val="24"/>
+                <w:szCs w:val="24"/>
+              </w:rPr>
+            </w:pPr>
+            <w:r>
+              <w:rPr>
+                <w:rFonts w:ascii="Times New Roman" w:hAnsi="Times New Roman" w:cs="Times New Roman"/>
+                <w:color w:val="000000" w:themeColor="text1"/>
+                <w:sz w:val="24"/>
+                <w:szCs w:val="24"/>
+              </w:rPr>
+              <w:t>Tiempo (ms)</w:t>
             </w:r>
           </w:p>
         </w:tc>
@@ -533,7 +512,7 @@
           </w:tcPr>
           <w:p>
             <w:pPr>
-              <w:pStyle w:val="Prrafodelista"/>
+              <w:pStyle w:val="ListParagraph"/>
               <w:ind w:left="0"/>
               <w:jc w:val="center"/>
               <w:rPr>
@@ -560,7 +539,7 @@
           </w:tcPr>
           <w:p>
             <w:pPr>
-              <w:pStyle w:val="Prrafodelista"/>
+              <w:pStyle w:val="ListParagraph"/>
               <w:ind w:left="0"/>
               <w:jc w:val="center"/>
               <w:rPr>
@@ -589,7 +568,7 @@
           </w:tcPr>
           <w:p>
             <w:pPr>
-              <w:pStyle w:val="Prrafodelista"/>
+              <w:pStyle w:val="ListParagraph"/>
               <w:ind w:left="0"/>
               <w:jc w:val="center"/>
               <w:rPr>
@@ -616,7 +595,7 @@
           </w:tcPr>
           <w:p>
             <w:pPr>
-              <w:pStyle w:val="Prrafodelista"/>
+              <w:pStyle w:val="ListParagraph"/>
               <w:ind w:left="0"/>
               <w:jc w:val="center"/>
               <w:rPr>
@@ -645,7 +624,7 @@
           </w:tcPr>
           <w:p>
             <w:pPr>
-              <w:pStyle w:val="Prrafodelista"/>
+              <w:pStyle w:val="ListParagraph"/>
               <w:ind w:left="0"/>
               <w:jc w:val="center"/>
               <w:rPr>
@@ -672,7 +651,7 @@
           </w:tcPr>
           <w:p>
             <w:pPr>
-              <w:pStyle w:val="Prrafodelista"/>
+              <w:pStyle w:val="ListParagraph"/>
               <w:ind w:left="0"/>
               <w:jc w:val="center"/>
               <w:rPr>
@@ -701,7 +680,7 @@
           </w:tcPr>
           <w:p>
             <w:pPr>
-              <w:pStyle w:val="Prrafodelista"/>
+              <w:pStyle w:val="ListParagraph"/>
               <w:ind w:left="0"/>
               <w:jc w:val="center"/>
               <w:rPr>
@@ -728,7 +707,7 @@
           </w:tcPr>
           <w:p>
             <w:pPr>
-              <w:pStyle w:val="Prrafodelista"/>
+              <w:pStyle w:val="ListParagraph"/>
               <w:ind w:left="0"/>
               <w:jc w:val="center"/>
               <w:rPr>
@@ -757,7 +736,7 @@
           </w:tcPr>
           <w:p>
             <w:pPr>
-              <w:pStyle w:val="Prrafodelista"/>
+              <w:pStyle w:val="ListParagraph"/>
               <w:ind w:left="0"/>
               <w:jc w:val="center"/>
               <w:rPr>
@@ -784,7 +763,7 @@
           </w:tcPr>
           <w:p>
             <w:pPr>
-              <w:pStyle w:val="Prrafodelista"/>
+              <w:pStyle w:val="ListParagraph"/>
               <w:ind w:left="0"/>
               <w:jc w:val="center"/>
               <w:rPr>
@@ -809,7 +788,7 @@
     </w:tbl>
     <w:p>
       <w:pPr>
-        <w:pStyle w:val="Prrafodelista"/>
+        <w:pStyle w:val="ListParagraph"/>
         <w:ind w:left="1440"/>
         <w:rPr>
           <w:rFonts w:ascii="Times New Roman" w:hAnsi="Times New Roman" w:cs="Times New Roman"/>
@@ -821,7 +800,7 @@
     </w:p>
     <w:p>
       <w:pPr>
-        <w:pStyle w:val="Prrafodelista"/>
+        <w:pStyle w:val="ListParagraph"/>
         <w:numPr>
           <w:ilvl w:val="0"/>
           <w:numId w:val="2"/>
@@ -849,21 +828,32 @@
           <w:sz w:val="24"/>
           <w:szCs w:val="24"/>
         </w:rPr>
-        <w:t xml:space="preserve"> </w:t>
-      </w:r>
-      <w:r>
-        <w:rPr>
-          <w:rFonts w:ascii="Times New Roman" w:hAnsi="Times New Roman" w:cs="Times New Roman"/>
-          <w:color w:val="000000" w:themeColor="text1"/>
-          <w:sz w:val="24"/>
-          <w:szCs w:val="24"/>
-        </w:rPr>
-        <w:t>(archivo large con diferentes rangos de fechas. Valores promedio tomados en milisegundos)</w:t>
-      </w:r>
-    </w:p>
-    <w:p>
-      <w:pPr>
-        <w:pStyle w:val="Prrafodelista"/>
+        <w:t xml:space="preserve"> (archivo </w:t>
+      </w:r>
+      <w:proofErr w:type="spellStart"/>
+      <w:r>
+        <w:rPr>
+          <w:rFonts w:ascii="Times New Roman" w:hAnsi="Times New Roman" w:cs="Times New Roman"/>
+          <w:color w:val="000000" w:themeColor="text1"/>
+          <w:sz w:val="24"/>
+          <w:szCs w:val="24"/>
+        </w:rPr>
+        <w:t>large</w:t>
+      </w:r>
+      <w:proofErr w:type="spellEnd"/>
+      <w:r>
+        <w:rPr>
+          <w:rFonts w:ascii="Times New Roman" w:hAnsi="Times New Roman" w:cs="Times New Roman"/>
+          <w:color w:val="000000" w:themeColor="text1"/>
+          <w:sz w:val="24"/>
+          <w:szCs w:val="24"/>
+        </w:rPr>
+        <w:t xml:space="preserve"> con diferentes rangos de fechas. Valores promedio tomados en milisegundos)</w:t>
+      </w:r>
+    </w:p>
+    <w:p>
+      <w:pPr>
+        <w:pStyle w:val="ListParagraph"/>
         <w:ind w:left="1440"/>
         <w:rPr>
           <w:rFonts w:ascii="Times New Roman" w:hAnsi="Times New Roman" w:cs="Times New Roman"/>
@@ -875,7 +865,7 @@
     </w:p>
     <w:tbl>
       <w:tblPr>
-        <w:tblStyle w:val="Tablaconcuadrcula"/>
+        <w:tblStyle w:val="TableGrid"/>
         <w:tblW w:w="0" w:type="auto"/>
         <w:tblInd w:w="1129" w:type="dxa"/>
         <w:tblLook w:val="04A0" w:firstRow="1" w:lastRow="0" w:firstColumn="1" w:lastColumn="0" w:noHBand="0" w:noVBand="1"/>
@@ -891,15 +881,25 @@
           </w:tcPr>
           <w:p>
             <w:pPr>
-              <w:pStyle w:val="Prrafodelista"/>
-              <w:ind w:left="0"/>
-              <w:rPr>
-                <w:rFonts w:ascii="Times New Roman" w:hAnsi="Times New Roman" w:cs="Times New Roman"/>
-                <w:color w:val="000000" w:themeColor="text1"/>
-                <w:sz w:val="24"/>
-                <w:szCs w:val="24"/>
-              </w:rPr>
-            </w:pPr>
+              <w:pStyle w:val="ListParagraph"/>
+              <w:ind w:left="0"/>
+              <w:jc w:val="center"/>
+              <w:rPr>
+                <w:rFonts w:ascii="Times New Roman" w:hAnsi="Times New Roman" w:cs="Times New Roman"/>
+                <w:color w:val="000000" w:themeColor="text1"/>
+                <w:sz w:val="24"/>
+                <w:szCs w:val="24"/>
+              </w:rPr>
+            </w:pPr>
+            <w:r>
+              <w:rPr>
+                <w:rFonts w:ascii="Times New Roman" w:hAnsi="Times New Roman" w:cs="Times New Roman"/>
+                <w:color w:val="000000" w:themeColor="text1"/>
+                <w:sz w:val="24"/>
+                <w:szCs w:val="24"/>
+              </w:rPr>
+              <w:t>Rango</w:t>
+            </w:r>
           </w:p>
         </w:tc>
         <w:tc>
@@ -908,33 +908,24 @@
           </w:tcPr>
           <w:p>
             <w:pPr>
-              <w:pStyle w:val="Prrafodelista"/>
-              <w:ind w:left="0"/>
-              <w:jc w:val="center"/>
-              <w:rPr>
-                <w:rFonts w:ascii="Times New Roman" w:hAnsi="Times New Roman" w:cs="Times New Roman"/>
-                <w:color w:val="000000" w:themeColor="text1"/>
-                <w:sz w:val="24"/>
-                <w:szCs w:val="24"/>
-              </w:rPr>
-            </w:pPr>
-            <w:r>
-              <w:rPr>
-                <w:rFonts w:ascii="Times New Roman" w:hAnsi="Times New Roman" w:cs="Times New Roman"/>
-                <w:color w:val="000000" w:themeColor="text1"/>
-                <w:sz w:val="24"/>
-                <w:szCs w:val="24"/>
-              </w:rPr>
-              <w:t xml:space="preserve">Requerimiento </w:t>
-            </w:r>
-            <w:r>
-              <w:rPr>
-                <w:rFonts w:ascii="Times New Roman" w:hAnsi="Times New Roman" w:cs="Times New Roman"/>
-                <w:color w:val="000000" w:themeColor="text1"/>
-                <w:sz w:val="24"/>
-                <w:szCs w:val="24"/>
-              </w:rPr>
-              <w:t>2</w:t>
+              <w:pStyle w:val="ListParagraph"/>
+              <w:ind w:left="0"/>
+              <w:jc w:val="center"/>
+              <w:rPr>
+                <w:rFonts w:ascii="Times New Roman" w:hAnsi="Times New Roman" w:cs="Times New Roman"/>
+                <w:color w:val="000000" w:themeColor="text1"/>
+                <w:sz w:val="24"/>
+                <w:szCs w:val="24"/>
+              </w:rPr>
+            </w:pPr>
+            <w:r>
+              <w:rPr>
+                <w:rFonts w:ascii="Times New Roman" w:hAnsi="Times New Roman" w:cs="Times New Roman"/>
+                <w:color w:val="000000" w:themeColor="text1"/>
+                <w:sz w:val="24"/>
+                <w:szCs w:val="24"/>
+              </w:rPr>
+              <w:t>Tiempo (ms)</w:t>
             </w:r>
           </w:p>
         </w:tc>
@@ -946,7 +937,7 @@
           </w:tcPr>
           <w:p>
             <w:pPr>
-              <w:pStyle w:val="Prrafodelista"/>
+              <w:pStyle w:val="ListParagraph"/>
               <w:ind w:left="0"/>
               <w:jc w:val="center"/>
               <w:rPr>
@@ -973,7 +964,7 @@
           </w:tcPr>
           <w:p>
             <w:pPr>
-              <w:pStyle w:val="Prrafodelista"/>
+              <w:pStyle w:val="ListParagraph"/>
               <w:ind w:left="0"/>
               <w:jc w:val="center"/>
               <w:rPr>
@@ -1002,7 +993,7 @@
           </w:tcPr>
           <w:p>
             <w:pPr>
-              <w:pStyle w:val="Prrafodelista"/>
+              <w:pStyle w:val="ListParagraph"/>
               <w:ind w:left="0"/>
               <w:jc w:val="center"/>
               <w:rPr>
@@ -1029,7 +1020,7 @@
           </w:tcPr>
           <w:p>
             <w:pPr>
-              <w:pStyle w:val="Prrafodelista"/>
+              <w:pStyle w:val="ListParagraph"/>
               <w:ind w:left="0"/>
               <w:jc w:val="center"/>
               <w:rPr>
@@ -1058,7 +1049,7 @@
           </w:tcPr>
           <w:p>
             <w:pPr>
-              <w:pStyle w:val="Prrafodelista"/>
+              <w:pStyle w:val="ListParagraph"/>
               <w:ind w:left="0"/>
               <w:jc w:val="center"/>
               <w:rPr>
@@ -1085,7 +1076,7 @@
           </w:tcPr>
           <w:p>
             <w:pPr>
-              <w:pStyle w:val="Prrafodelista"/>
+              <w:pStyle w:val="ListParagraph"/>
               <w:ind w:left="0"/>
               <w:jc w:val="center"/>
               <w:rPr>
@@ -1114,7 +1105,7 @@
           </w:tcPr>
           <w:p>
             <w:pPr>
-              <w:pStyle w:val="Prrafodelista"/>
+              <w:pStyle w:val="ListParagraph"/>
               <w:ind w:left="0"/>
               <w:jc w:val="center"/>
               <w:rPr>
@@ -1240,7 +1231,7 @@
           </w:tcPr>
           <w:p>
             <w:pPr>
-              <w:pStyle w:val="Prrafodelista"/>
+              <w:pStyle w:val="ListParagraph"/>
               <w:ind w:left="0"/>
               <w:jc w:val="center"/>
               <w:rPr>
@@ -1269,7 +1260,7 @@
           </w:tcPr>
           <w:p>
             <w:pPr>
-              <w:pStyle w:val="Prrafodelista"/>
+              <w:pStyle w:val="ListParagraph"/>
               <w:ind w:left="0"/>
               <w:jc w:val="center"/>
               <w:rPr>
@@ -1395,7 +1386,7 @@
           </w:tcPr>
           <w:p>
             <w:pPr>
-              <w:pStyle w:val="Prrafodelista"/>
+              <w:pStyle w:val="ListParagraph"/>
               <w:ind w:left="0"/>
               <w:jc w:val="center"/>
               <w:rPr>
@@ -1450,7 +1441,7 @@
     </w:p>
     <w:p>
       <w:pPr>
-        <w:pStyle w:val="Prrafodelista"/>
+        <w:pStyle w:val="ListParagraph"/>
         <w:numPr>
           <w:ilvl w:val="0"/>
           <w:numId w:val="2"/>
@@ -1488,30 +1479,32 @@
           <w:sz w:val="24"/>
           <w:szCs w:val="24"/>
         </w:rPr>
-        <w:t xml:space="preserve">(archivo large con diferentes </w:t>
-      </w:r>
-      <w:r>
-        <w:rPr>
-          <w:rFonts w:ascii="Times New Roman" w:hAnsi="Times New Roman" w:cs="Times New Roman"/>
-          <w:color w:val="000000" w:themeColor="text1"/>
-          <w:sz w:val="24"/>
-          <w:szCs w:val="24"/>
-        </w:rPr>
-        <w:t>artistas</w:t>
-      </w:r>
-      <w:r>
-        <w:rPr>
-          <w:rFonts w:ascii="Times New Roman" w:hAnsi="Times New Roman" w:cs="Times New Roman"/>
-          <w:color w:val="000000" w:themeColor="text1"/>
-          <w:sz w:val="24"/>
-          <w:szCs w:val="24"/>
-        </w:rPr>
-        <w:t>. Valores promedio tomados en milisegundos)</w:t>
-      </w:r>
-    </w:p>
-    <w:p>
-      <w:pPr>
-        <w:pStyle w:val="Prrafodelista"/>
+        <w:t xml:space="preserve">(archivo </w:t>
+      </w:r>
+      <w:proofErr w:type="spellStart"/>
+      <w:r>
+        <w:rPr>
+          <w:rFonts w:ascii="Times New Roman" w:hAnsi="Times New Roman" w:cs="Times New Roman"/>
+          <w:color w:val="000000" w:themeColor="text1"/>
+          <w:sz w:val="24"/>
+          <w:szCs w:val="24"/>
+        </w:rPr>
+        <w:t>large</w:t>
+      </w:r>
+      <w:proofErr w:type="spellEnd"/>
+      <w:r>
+        <w:rPr>
+          <w:rFonts w:ascii="Times New Roman" w:hAnsi="Times New Roman" w:cs="Times New Roman"/>
+          <w:color w:val="000000" w:themeColor="text1"/>
+          <w:sz w:val="24"/>
+          <w:szCs w:val="24"/>
+        </w:rPr>
+        <w:t xml:space="preserve"> con diferentes artistas. Valores promedio tomados en milisegundos)</w:t>
+      </w:r>
+    </w:p>
+    <w:p>
+      <w:pPr>
+        <w:pStyle w:val="ListParagraph"/>
         <w:ind w:left="1440"/>
         <w:rPr>
           <w:rFonts w:ascii="Times New Roman" w:hAnsi="Times New Roman" w:cs="Times New Roman"/>
@@ -1523,7 +1516,7 @@
     </w:p>
     <w:tbl>
       <w:tblPr>
-        <w:tblStyle w:val="Tablaconcuadrcula"/>
+        <w:tblStyle w:val="TableGrid"/>
         <w:tblW w:w="0" w:type="auto"/>
         <w:tblInd w:w="1129" w:type="dxa"/>
         <w:tblLook w:val="04A0" w:firstRow="1" w:lastRow="0" w:firstColumn="1" w:lastColumn="0" w:noHBand="0" w:noVBand="1"/>
@@ -1539,7 +1532,7 @@
           </w:tcPr>
           <w:p>
             <w:pPr>
-              <w:pStyle w:val="Prrafodelista"/>
+              <w:pStyle w:val="ListParagraph"/>
               <w:ind w:left="0"/>
               <w:rPr>
                 <w:rFonts w:ascii="Times New Roman" w:hAnsi="Times New Roman" w:cs="Times New Roman"/>
@@ -1556,7 +1549,7 @@
           </w:tcPr>
           <w:p>
             <w:pPr>
-              <w:pStyle w:val="Prrafodelista"/>
+              <w:pStyle w:val="ListParagraph"/>
               <w:ind w:left="0"/>
               <w:jc w:val="center"/>
               <w:rPr>
@@ -1594,7 +1587,7 @@
           </w:tcPr>
           <w:p>
             <w:pPr>
-              <w:pStyle w:val="Prrafodelista"/>
+              <w:pStyle w:val="ListParagraph"/>
               <w:ind w:left="0"/>
               <w:jc w:val="center"/>
               <w:rPr>
@@ -1621,7 +1614,7 @@
           </w:tcPr>
           <w:p>
             <w:pPr>
-              <w:pStyle w:val="Prrafodelista"/>
+              <w:pStyle w:val="ListParagraph"/>
               <w:ind w:left="0"/>
               <w:jc w:val="center"/>
               <w:rPr>
@@ -1641,7 +1634,7 @@
           </w:tcPr>
           <w:p>
             <w:pPr>
-              <w:pStyle w:val="Prrafodelista"/>
+              <w:pStyle w:val="ListParagraph"/>
               <w:ind w:left="0"/>
               <w:jc w:val="center"/>
               <w:rPr>
@@ -1668,7 +1661,7 @@
           </w:tcPr>
           <w:p>
             <w:pPr>
-              <w:pStyle w:val="Prrafodelista"/>
+              <w:pStyle w:val="ListParagraph"/>
               <w:ind w:left="0"/>
               <w:jc w:val="center"/>
               <w:rPr>
@@ -1688,7 +1681,7 @@
           </w:tcPr>
           <w:p>
             <w:pPr>
-              <w:pStyle w:val="Prrafodelista"/>
+              <w:pStyle w:val="ListParagraph"/>
               <w:ind w:left="0"/>
               <w:jc w:val="center"/>
               <w:rPr>
@@ -1715,7 +1708,7 @@
           </w:tcPr>
           <w:p>
             <w:pPr>
-              <w:pStyle w:val="Prrafodelista"/>
+              <w:pStyle w:val="ListParagraph"/>
               <w:ind w:left="0"/>
               <w:jc w:val="center"/>
               <w:rPr>
@@ -1735,7 +1728,7 @@
           </w:tcPr>
           <w:p>
             <w:pPr>
-              <w:pStyle w:val="Prrafodelista"/>
+              <w:pStyle w:val="ListParagraph"/>
               <w:ind w:left="0"/>
               <w:jc w:val="center"/>
               <w:rPr>
@@ -1762,7 +1755,7 @@
           </w:tcPr>
           <w:p>
             <w:pPr>
-              <w:pStyle w:val="Prrafodelista"/>
+              <w:pStyle w:val="ListParagraph"/>
               <w:ind w:left="0"/>
               <w:jc w:val="center"/>
               <w:rPr>
@@ -1782,7 +1775,7 @@
           </w:tcPr>
           <w:p>
             <w:pPr>
-              <w:pStyle w:val="Prrafodelista"/>
+              <w:pStyle w:val="ListParagraph"/>
               <w:ind w:left="0"/>
               <w:jc w:val="center"/>
               <w:rPr>
@@ -1809,7 +1802,7 @@
           </w:tcPr>
           <w:p>
             <w:pPr>
-              <w:pStyle w:val="Prrafodelista"/>
+              <w:pStyle w:val="ListParagraph"/>
               <w:ind w:left="0"/>
               <w:jc w:val="center"/>
               <w:rPr>
@@ -1835,7 +1828,7 @@
     </w:p>
     <w:p>
       <w:pPr>
-        <w:pStyle w:val="Prrafodelista"/>
+        <w:pStyle w:val="ListParagraph"/>
         <w:numPr>
           <w:ilvl w:val="0"/>
           <w:numId w:val="2"/>
@@ -1868,7 +1861,7 @@
     </w:p>
     <w:p>
       <w:pPr>
-        <w:pStyle w:val="Prrafodelista"/>
+        <w:pStyle w:val="ListParagraph"/>
         <w:ind w:left="1440"/>
         <w:rPr>
           <w:rFonts w:ascii="Times New Roman" w:hAnsi="Times New Roman" w:cs="Times New Roman"/>
@@ -1880,7 +1873,7 @@
     </w:p>
     <w:tbl>
       <w:tblPr>
-        <w:tblStyle w:val="Tablaconcuadrcula"/>
+        <w:tblStyle w:val="TableGrid"/>
         <w:tblW w:w="0" w:type="auto"/>
         <w:tblInd w:w="1129" w:type="dxa"/>
         <w:tblLook w:val="04A0" w:firstRow="1" w:lastRow="0" w:firstColumn="1" w:lastColumn="0" w:noHBand="0" w:noVBand="1"/>
@@ -1896,15 +1889,25 @@
           </w:tcPr>
           <w:p>
             <w:pPr>
-              <w:pStyle w:val="Prrafodelista"/>
-              <w:ind w:left="0"/>
-              <w:rPr>
-                <w:rFonts w:ascii="Times New Roman" w:hAnsi="Times New Roman" w:cs="Times New Roman"/>
-                <w:color w:val="000000" w:themeColor="text1"/>
-                <w:sz w:val="24"/>
-                <w:szCs w:val="24"/>
-              </w:rPr>
-            </w:pPr>
+              <w:pStyle w:val="ListParagraph"/>
+              <w:ind w:left="0"/>
+              <w:jc w:val="center"/>
+              <w:rPr>
+                <w:rFonts w:ascii="Times New Roman" w:hAnsi="Times New Roman" w:cs="Times New Roman"/>
+                <w:color w:val="000000" w:themeColor="text1"/>
+                <w:sz w:val="24"/>
+                <w:szCs w:val="24"/>
+              </w:rPr>
+            </w:pPr>
+            <w:r>
+              <w:rPr>
+                <w:rFonts w:ascii="Times New Roman" w:hAnsi="Times New Roman" w:cs="Times New Roman"/>
+                <w:color w:val="000000" w:themeColor="text1"/>
+                <w:sz w:val="24"/>
+                <w:szCs w:val="24"/>
+              </w:rPr>
+              <w:t>Archivo</w:t>
+            </w:r>
           </w:p>
         </w:tc>
         <w:tc>
@@ -1913,33 +1916,24 @@
           </w:tcPr>
           <w:p>
             <w:pPr>
-              <w:pStyle w:val="Prrafodelista"/>
-              <w:ind w:left="0"/>
-              <w:jc w:val="center"/>
-              <w:rPr>
-                <w:rFonts w:ascii="Times New Roman" w:hAnsi="Times New Roman" w:cs="Times New Roman"/>
-                <w:color w:val="000000" w:themeColor="text1"/>
-                <w:sz w:val="24"/>
-                <w:szCs w:val="24"/>
-              </w:rPr>
-            </w:pPr>
-            <w:r>
-              <w:rPr>
-                <w:rFonts w:ascii="Times New Roman" w:hAnsi="Times New Roman" w:cs="Times New Roman"/>
-                <w:color w:val="000000" w:themeColor="text1"/>
-                <w:sz w:val="24"/>
-                <w:szCs w:val="24"/>
-              </w:rPr>
-              <w:t xml:space="preserve">Requerimiento </w:t>
-            </w:r>
-            <w:r>
-              <w:rPr>
-                <w:rFonts w:ascii="Times New Roman" w:hAnsi="Times New Roman" w:cs="Times New Roman"/>
-                <w:color w:val="000000" w:themeColor="text1"/>
-                <w:sz w:val="24"/>
-                <w:szCs w:val="24"/>
-              </w:rPr>
-              <w:t>4</w:t>
+              <w:pStyle w:val="ListParagraph"/>
+              <w:ind w:left="0"/>
+              <w:jc w:val="center"/>
+              <w:rPr>
+                <w:rFonts w:ascii="Times New Roman" w:hAnsi="Times New Roman" w:cs="Times New Roman"/>
+                <w:color w:val="000000" w:themeColor="text1"/>
+                <w:sz w:val="24"/>
+                <w:szCs w:val="24"/>
+              </w:rPr>
+            </w:pPr>
+            <w:r>
+              <w:rPr>
+                <w:rFonts w:ascii="Times New Roman" w:hAnsi="Times New Roman" w:cs="Times New Roman"/>
+                <w:color w:val="000000" w:themeColor="text1"/>
+                <w:sz w:val="24"/>
+                <w:szCs w:val="24"/>
+              </w:rPr>
+              <w:t>Tiempo (ms)</w:t>
             </w:r>
           </w:p>
         </w:tc>
@@ -1951,24 +1945,24 @@
           </w:tcPr>
           <w:p>
             <w:pPr>
-              <w:pStyle w:val="Prrafodelista"/>
-              <w:ind w:left="0"/>
-              <w:jc w:val="center"/>
-              <w:rPr>
-                <w:rFonts w:ascii="Times New Roman" w:hAnsi="Times New Roman" w:cs="Times New Roman"/>
-                <w:color w:val="000000" w:themeColor="text1"/>
-                <w:sz w:val="24"/>
-                <w:szCs w:val="24"/>
-              </w:rPr>
-            </w:pPr>
-            <w:r>
-              <w:rPr>
-                <w:rFonts w:ascii="Times New Roman" w:hAnsi="Times New Roman" w:cs="Times New Roman"/>
-                <w:color w:val="000000" w:themeColor="text1"/>
-                <w:sz w:val="24"/>
-                <w:szCs w:val="24"/>
-              </w:rPr>
-              <w:t>Nombre</w:t>
+              <w:pStyle w:val="ListParagraph"/>
+              <w:ind w:left="0"/>
+              <w:jc w:val="center"/>
+              <w:rPr>
+                <w:rFonts w:ascii="Times New Roman" w:hAnsi="Times New Roman" w:cs="Times New Roman"/>
+                <w:color w:val="000000" w:themeColor="text1"/>
+                <w:sz w:val="24"/>
+                <w:szCs w:val="24"/>
+              </w:rPr>
+            </w:pPr>
+            <w:r>
+              <w:rPr>
+                <w:rFonts w:ascii="Times New Roman" w:hAnsi="Times New Roman" w:cs="Times New Roman"/>
+                <w:color w:val="000000" w:themeColor="text1"/>
+                <w:sz w:val="24"/>
+                <w:szCs w:val="24"/>
+              </w:rPr>
+              <w:t>10%</w:t>
             </w:r>
           </w:p>
         </w:tc>
@@ -1978,16 +1972,25 @@
           </w:tcPr>
           <w:p>
             <w:pPr>
-              <w:pStyle w:val="Prrafodelista"/>
-              <w:ind w:left="0"/>
-              <w:jc w:val="center"/>
-              <w:rPr>
-                <w:rFonts w:ascii="Times New Roman" w:hAnsi="Times New Roman" w:cs="Times New Roman"/>
-                <w:color w:val="000000" w:themeColor="text1"/>
-                <w:sz w:val="24"/>
-                <w:szCs w:val="24"/>
-              </w:rPr>
-            </w:pPr>
+              <w:pStyle w:val="ListParagraph"/>
+              <w:ind w:left="0"/>
+              <w:jc w:val="center"/>
+              <w:rPr>
+                <w:rFonts w:ascii="Times New Roman" w:hAnsi="Times New Roman" w:cs="Times New Roman"/>
+                <w:color w:val="000000" w:themeColor="text1"/>
+                <w:sz w:val="24"/>
+                <w:szCs w:val="24"/>
+              </w:rPr>
+            </w:pPr>
+            <w:r>
+              <w:rPr>
+                <w:rFonts w:ascii="Times New Roman" w:hAnsi="Times New Roman" w:cs="Times New Roman"/>
+                <w:color w:val="000000" w:themeColor="text1"/>
+                <w:sz w:val="24"/>
+                <w:szCs w:val="24"/>
+              </w:rPr>
+              <w:t>511.68</w:t>
+            </w:r>
           </w:p>
         </w:tc>
       </w:tr>
@@ -1998,24 +2001,24 @@
           </w:tcPr>
           <w:p>
             <w:pPr>
-              <w:pStyle w:val="Prrafodelista"/>
-              <w:ind w:left="0"/>
-              <w:jc w:val="center"/>
-              <w:rPr>
-                <w:rFonts w:ascii="Times New Roman" w:hAnsi="Times New Roman" w:cs="Times New Roman"/>
-                <w:color w:val="000000" w:themeColor="text1"/>
-                <w:sz w:val="24"/>
-                <w:szCs w:val="24"/>
-              </w:rPr>
-            </w:pPr>
-            <w:r>
-              <w:rPr>
-                <w:rFonts w:ascii="Times New Roman" w:hAnsi="Times New Roman" w:cs="Times New Roman"/>
-                <w:color w:val="000000" w:themeColor="text1"/>
-                <w:sz w:val="24"/>
-                <w:szCs w:val="24"/>
-              </w:rPr>
-              <w:t>Nombre</w:t>
+              <w:pStyle w:val="ListParagraph"/>
+              <w:ind w:left="0"/>
+              <w:jc w:val="center"/>
+              <w:rPr>
+                <w:rFonts w:ascii="Times New Roman" w:hAnsi="Times New Roman" w:cs="Times New Roman"/>
+                <w:color w:val="000000" w:themeColor="text1"/>
+                <w:sz w:val="24"/>
+                <w:szCs w:val="24"/>
+              </w:rPr>
+            </w:pPr>
+            <w:r>
+              <w:rPr>
+                <w:rFonts w:ascii="Times New Roman" w:hAnsi="Times New Roman" w:cs="Times New Roman"/>
+                <w:color w:val="000000" w:themeColor="text1"/>
+                <w:sz w:val="24"/>
+                <w:szCs w:val="24"/>
+              </w:rPr>
+              <w:t>30%</w:t>
             </w:r>
           </w:p>
         </w:tc>
@@ -2025,16 +2028,25 @@
           </w:tcPr>
           <w:p>
             <w:pPr>
-              <w:pStyle w:val="Prrafodelista"/>
-              <w:ind w:left="0"/>
-              <w:jc w:val="center"/>
-              <w:rPr>
-                <w:rFonts w:ascii="Times New Roman" w:hAnsi="Times New Roman" w:cs="Times New Roman"/>
-                <w:color w:val="000000" w:themeColor="text1"/>
-                <w:sz w:val="24"/>
-                <w:szCs w:val="24"/>
-              </w:rPr>
-            </w:pPr>
+              <w:pStyle w:val="ListParagraph"/>
+              <w:ind w:left="0"/>
+              <w:jc w:val="center"/>
+              <w:rPr>
+                <w:rFonts w:ascii="Times New Roman" w:hAnsi="Times New Roman" w:cs="Times New Roman"/>
+                <w:color w:val="000000" w:themeColor="text1"/>
+                <w:sz w:val="24"/>
+                <w:szCs w:val="24"/>
+              </w:rPr>
+            </w:pPr>
+            <w:r>
+              <w:rPr>
+                <w:rFonts w:ascii="Times New Roman" w:hAnsi="Times New Roman" w:cs="Times New Roman"/>
+                <w:color w:val="000000" w:themeColor="text1"/>
+                <w:sz w:val="24"/>
+                <w:szCs w:val="24"/>
+              </w:rPr>
+              <w:t>1453.21</w:t>
+            </w:r>
           </w:p>
         </w:tc>
       </w:tr>
@@ -2045,24 +2057,24 @@
           </w:tcPr>
           <w:p>
             <w:pPr>
-              <w:pStyle w:val="Prrafodelista"/>
-              <w:ind w:left="0"/>
-              <w:jc w:val="center"/>
-              <w:rPr>
-                <w:rFonts w:ascii="Times New Roman" w:hAnsi="Times New Roman" w:cs="Times New Roman"/>
-                <w:color w:val="000000" w:themeColor="text1"/>
-                <w:sz w:val="24"/>
-                <w:szCs w:val="24"/>
-              </w:rPr>
-            </w:pPr>
-            <w:r>
-              <w:rPr>
-                <w:rFonts w:ascii="Times New Roman" w:hAnsi="Times New Roman" w:cs="Times New Roman"/>
-                <w:color w:val="000000" w:themeColor="text1"/>
-                <w:sz w:val="24"/>
-                <w:szCs w:val="24"/>
-              </w:rPr>
-              <w:t>Nombre</w:t>
+              <w:pStyle w:val="ListParagraph"/>
+              <w:ind w:left="0"/>
+              <w:jc w:val="center"/>
+              <w:rPr>
+                <w:rFonts w:ascii="Times New Roman" w:hAnsi="Times New Roman" w:cs="Times New Roman"/>
+                <w:color w:val="000000" w:themeColor="text1"/>
+                <w:sz w:val="24"/>
+                <w:szCs w:val="24"/>
+              </w:rPr>
+            </w:pPr>
+            <w:r>
+              <w:rPr>
+                <w:rFonts w:ascii="Times New Roman" w:hAnsi="Times New Roman" w:cs="Times New Roman"/>
+                <w:color w:val="000000" w:themeColor="text1"/>
+                <w:sz w:val="24"/>
+                <w:szCs w:val="24"/>
+              </w:rPr>
+              <w:t>50%</w:t>
             </w:r>
           </w:p>
         </w:tc>
@@ -2072,16 +2084,25 @@
           </w:tcPr>
           <w:p>
             <w:pPr>
-              <w:pStyle w:val="Prrafodelista"/>
-              <w:ind w:left="0"/>
-              <w:jc w:val="center"/>
-              <w:rPr>
-                <w:rFonts w:ascii="Times New Roman" w:hAnsi="Times New Roman" w:cs="Times New Roman"/>
-                <w:color w:val="000000" w:themeColor="text1"/>
-                <w:sz w:val="24"/>
-                <w:szCs w:val="24"/>
-              </w:rPr>
-            </w:pPr>
+              <w:pStyle w:val="ListParagraph"/>
+              <w:ind w:left="0"/>
+              <w:jc w:val="center"/>
+              <w:rPr>
+                <w:rFonts w:ascii="Times New Roman" w:hAnsi="Times New Roman" w:cs="Times New Roman"/>
+                <w:color w:val="000000" w:themeColor="text1"/>
+                <w:sz w:val="24"/>
+                <w:szCs w:val="24"/>
+              </w:rPr>
+            </w:pPr>
+            <w:r>
+              <w:rPr>
+                <w:rFonts w:ascii="Times New Roman" w:hAnsi="Times New Roman" w:cs="Times New Roman"/>
+                <w:color w:val="000000" w:themeColor="text1"/>
+                <w:sz w:val="24"/>
+                <w:szCs w:val="24"/>
+              </w:rPr>
+              <w:t>2468.23</w:t>
+            </w:r>
           </w:p>
         </w:tc>
       </w:tr>
@@ -2092,24 +2113,24 @@
           </w:tcPr>
           <w:p>
             <w:pPr>
-              <w:pStyle w:val="Prrafodelista"/>
-              <w:ind w:left="0"/>
-              <w:jc w:val="center"/>
-              <w:rPr>
-                <w:rFonts w:ascii="Times New Roman" w:hAnsi="Times New Roman" w:cs="Times New Roman"/>
-                <w:color w:val="000000" w:themeColor="text1"/>
-                <w:sz w:val="24"/>
-                <w:szCs w:val="24"/>
-              </w:rPr>
-            </w:pPr>
-            <w:r>
-              <w:rPr>
-                <w:rFonts w:ascii="Times New Roman" w:hAnsi="Times New Roman" w:cs="Times New Roman"/>
-                <w:color w:val="000000" w:themeColor="text1"/>
-                <w:sz w:val="24"/>
-                <w:szCs w:val="24"/>
-              </w:rPr>
-              <w:t>Nombre</w:t>
+              <w:pStyle w:val="ListParagraph"/>
+              <w:ind w:left="0"/>
+              <w:jc w:val="center"/>
+              <w:rPr>
+                <w:rFonts w:ascii="Times New Roman" w:hAnsi="Times New Roman" w:cs="Times New Roman"/>
+                <w:color w:val="000000" w:themeColor="text1"/>
+                <w:sz w:val="24"/>
+                <w:szCs w:val="24"/>
+              </w:rPr>
+            </w:pPr>
+            <w:r>
+              <w:rPr>
+                <w:rFonts w:ascii="Times New Roman" w:hAnsi="Times New Roman" w:cs="Times New Roman"/>
+                <w:color w:val="000000" w:themeColor="text1"/>
+                <w:sz w:val="24"/>
+                <w:szCs w:val="24"/>
+              </w:rPr>
+              <w:t>80%</w:t>
             </w:r>
           </w:p>
         </w:tc>
@@ -2119,16 +2140,25 @@
           </w:tcPr>
           <w:p>
             <w:pPr>
-              <w:pStyle w:val="Prrafodelista"/>
-              <w:ind w:left="0"/>
-              <w:jc w:val="center"/>
-              <w:rPr>
-                <w:rFonts w:ascii="Times New Roman" w:hAnsi="Times New Roman" w:cs="Times New Roman"/>
-                <w:color w:val="000000" w:themeColor="text1"/>
-                <w:sz w:val="24"/>
-                <w:szCs w:val="24"/>
-              </w:rPr>
-            </w:pPr>
+              <w:pStyle w:val="ListParagraph"/>
+              <w:ind w:left="0"/>
+              <w:jc w:val="center"/>
+              <w:rPr>
+                <w:rFonts w:ascii="Times New Roman" w:hAnsi="Times New Roman" w:cs="Times New Roman"/>
+                <w:color w:val="000000" w:themeColor="text1"/>
+                <w:sz w:val="24"/>
+                <w:szCs w:val="24"/>
+              </w:rPr>
+            </w:pPr>
+            <w:r>
+              <w:rPr>
+                <w:rFonts w:ascii="Times New Roman" w:hAnsi="Times New Roman" w:cs="Times New Roman"/>
+                <w:color w:val="000000" w:themeColor="text1"/>
+                <w:sz w:val="24"/>
+                <w:szCs w:val="24"/>
+              </w:rPr>
+              <w:t>3980.11</w:t>
+            </w:r>
           </w:p>
         </w:tc>
       </w:tr>
@@ -2139,24 +2169,24 @@
           </w:tcPr>
           <w:p>
             <w:pPr>
-              <w:pStyle w:val="Prrafodelista"/>
-              <w:ind w:left="0"/>
-              <w:jc w:val="center"/>
-              <w:rPr>
-                <w:rFonts w:ascii="Times New Roman" w:hAnsi="Times New Roman" w:cs="Times New Roman"/>
-                <w:color w:val="000000" w:themeColor="text1"/>
-                <w:sz w:val="24"/>
-                <w:szCs w:val="24"/>
-              </w:rPr>
-            </w:pPr>
-            <w:r>
-              <w:rPr>
-                <w:rFonts w:ascii="Times New Roman" w:hAnsi="Times New Roman" w:cs="Times New Roman"/>
-                <w:color w:val="000000" w:themeColor="text1"/>
-                <w:sz w:val="24"/>
-                <w:szCs w:val="24"/>
-              </w:rPr>
-              <w:t>Nombre</w:t>
+              <w:pStyle w:val="ListParagraph"/>
+              <w:ind w:left="0"/>
+              <w:jc w:val="center"/>
+              <w:rPr>
+                <w:rFonts w:ascii="Times New Roman" w:hAnsi="Times New Roman" w:cs="Times New Roman"/>
+                <w:color w:val="000000" w:themeColor="text1"/>
+                <w:sz w:val="24"/>
+                <w:szCs w:val="24"/>
+              </w:rPr>
+            </w:pPr>
+            <w:r>
+              <w:rPr>
+                <w:rFonts w:ascii="Times New Roman" w:hAnsi="Times New Roman" w:cs="Times New Roman"/>
+                <w:color w:val="000000" w:themeColor="text1"/>
+                <w:sz w:val="24"/>
+                <w:szCs w:val="24"/>
+              </w:rPr>
+              <w:t>100%</w:t>
             </w:r>
           </w:p>
         </w:tc>
@@ -2166,16 +2196,25 @@
           </w:tcPr>
           <w:p>
             <w:pPr>
-              <w:pStyle w:val="Prrafodelista"/>
-              <w:ind w:left="0"/>
-              <w:jc w:val="center"/>
-              <w:rPr>
-                <w:rFonts w:ascii="Times New Roman" w:hAnsi="Times New Roman" w:cs="Times New Roman"/>
-                <w:color w:val="000000" w:themeColor="text1"/>
-                <w:sz w:val="24"/>
-                <w:szCs w:val="24"/>
-              </w:rPr>
-            </w:pPr>
+              <w:pStyle w:val="ListParagraph"/>
+              <w:ind w:left="0"/>
+              <w:jc w:val="center"/>
+              <w:rPr>
+                <w:rFonts w:ascii="Times New Roman" w:hAnsi="Times New Roman" w:cs="Times New Roman"/>
+                <w:color w:val="000000" w:themeColor="text1"/>
+                <w:sz w:val="24"/>
+                <w:szCs w:val="24"/>
+              </w:rPr>
+            </w:pPr>
+            <w:r>
+              <w:rPr>
+                <w:rFonts w:ascii="Times New Roman" w:hAnsi="Times New Roman" w:cs="Times New Roman"/>
+                <w:color w:val="000000" w:themeColor="text1"/>
+                <w:sz w:val="24"/>
+                <w:szCs w:val="24"/>
+              </w:rPr>
+              <w:t>5162.51</w:t>
+            </w:r>
           </w:p>
         </w:tc>
       </w:tr>
@@ -2192,7 +2231,7 @@
     </w:p>
     <w:p>
       <w:pPr>
-        <w:pStyle w:val="Prrafodelista"/>
+        <w:pStyle w:val="ListParagraph"/>
         <w:numPr>
           <w:ilvl w:val="0"/>
           <w:numId w:val="2"/>
@@ -2213,21 +2252,475 @@
         </w:rPr>
         <w:t>Requerimiento #5</w:t>
       </w:r>
-    </w:p>
-    <w:p>
-      <w:pPr>
-        <w:pStyle w:val="Prrafodelista"/>
-        <w:rPr>
-          <w:rFonts w:ascii="Times New Roman" w:hAnsi="Times New Roman" w:cs="Times New Roman"/>
-          <w:color w:val="000000" w:themeColor="text1"/>
-          <w:sz w:val="24"/>
-          <w:szCs w:val="24"/>
-        </w:rPr>
-      </w:pPr>
-    </w:p>
-    <w:p>
-      <w:pPr>
-        <w:pStyle w:val="Prrafodelista"/>
+      <w:r>
+        <w:rPr>
+          <w:rFonts w:ascii="Times New Roman" w:hAnsi="Times New Roman" w:cs="Times New Roman"/>
+          <w:color w:val="000000" w:themeColor="text1"/>
+          <w:sz w:val="24"/>
+          <w:szCs w:val="24"/>
+        </w:rPr>
+        <w:t xml:space="preserve"> (Archivo </w:t>
+      </w:r>
+      <w:proofErr w:type="spellStart"/>
+      <w:r>
+        <w:rPr>
+          <w:rFonts w:ascii="Times New Roman" w:hAnsi="Times New Roman" w:cs="Times New Roman"/>
+          <w:color w:val="000000" w:themeColor="text1"/>
+          <w:sz w:val="24"/>
+          <w:szCs w:val="24"/>
+        </w:rPr>
+        <w:t>Large</w:t>
+      </w:r>
+      <w:proofErr w:type="spellEnd"/>
+      <w:r>
+        <w:rPr>
+          <w:rFonts w:ascii="Times New Roman" w:hAnsi="Times New Roman" w:cs="Times New Roman"/>
+          <w:color w:val="000000" w:themeColor="text1"/>
+          <w:sz w:val="24"/>
+          <w:szCs w:val="24"/>
+        </w:rPr>
+        <w:t xml:space="preserve"> con diferentes departamentos. Valores promedio de 5 datos.)</w:t>
+      </w:r>
+    </w:p>
+    <w:tbl>
+      <w:tblPr>
+        <w:tblStyle w:val="TableGrid"/>
+        <w:tblW w:w="0" w:type="auto"/>
+        <w:tblInd w:w="1129" w:type="dxa"/>
+        <w:tblLook w:val="04A0" w:firstRow="1" w:lastRow="0" w:firstColumn="1" w:lastColumn="0" w:noHBand="0" w:noVBand="1"/>
+      </w:tblPr>
+      <w:tblGrid>
+        <w:gridCol w:w="3119"/>
+        <w:gridCol w:w="2977"/>
+      </w:tblGrid>
+      <w:tr>
+        <w:tc>
+          <w:tcPr>
+            <w:tcW w:w="3119" w:type="dxa"/>
+          </w:tcPr>
+          <w:p>
+            <w:pPr>
+              <w:pStyle w:val="ListParagraph"/>
+              <w:ind w:left="0"/>
+              <w:jc w:val="center"/>
+              <w:rPr>
+                <w:rFonts w:ascii="Times New Roman" w:hAnsi="Times New Roman" w:cs="Times New Roman"/>
+                <w:color w:val="000000" w:themeColor="text1"/>
+                <w:sz w:val="24"/>
+                <w:szCs w:val="24"/>
+              </w:rPr>
+            </w:pPr>
+            <w:r>
+              <w:rPr>
+                <w:rFonts w:ascii="Times New Roman" w:hAnsi="Times New Roman" w:cs="Times New Roman"/>
+                <w:color w:val="000000" w:themeColor="text1"/>
+                <w:sz w:val="24"/>
+                <w:szCs w:val="24"/>
+              </w:rPr>
+              <w:t>Departamento</w:t>
+            </w:r>
+          </w:p>
+        </w:tc>
+        <w:tc>
+          <w:tcPr>
+            <w:tcW w:w="2977" w:type="dxa"/>
+          </w:tcPr>
+          <w:p>
+            <w:pPr>
+              <w:pStyle w:val="ListParagraph"/>
+              <w:ind w:left="0"/>
+              <w:jc w:val="center"/>
+              <w:rPr>
+                <w:rFonts w:ascii="Times New Roman" w:hAnsi="Times New Roman" w:cs="Times New Roman"/>
+                <w:color w:val="000000" w:themeColor="text1"/>
+                <w:sz w:val="24"/>
+                <w:szCs w:val="24"/>
+              </w:rPr>
+            </w:pPr>
+            <w:r>
+              <w:rPr>
+                <w:rFonts w:ascii="Times New Roman" w:hAnsi="Times New Roman" w:cs="Times New Roman"/>
+                <w:color w:val="000000" w:themeColor="text1"/>
+                <w:sz w:val="24"/>
+                <w:szCs w:val="24"/>
+              </w:rPr>
+              <w:t>Tiempo (ms)</w:t>
+            </w:r>
+          </w:p>
+        </w:tc>
+      </w:tr>
+      <w:tr>
+        <w:tc>
+          <w:tcPr>
+            <w:tcW w:w="3119" w:type="dxa"/>
+          </w:tcPr>
+          <w:p>
+            <w:pPr>
+              <w:pStyle w:val="ListParagraph"/>
+              <w:ind w:left="0"/>
+              <w:jc w:val="center"/>
+              <w:rPr>
+                <w:rFonts w:ascii="Times New Roman" w:hAnsi="Times New Roman" w:cs="Times New Roman"/>
+                <w:color w:val="000000" w:themeColor="text1"/>
+                <w:sz w:val="24"/>
+                <w:szCs w:val="24"/>
+              </w:rPr>
+            </w:pPr>
+            <w:proofErr w:type="spellStart"/>
+            <w:r>
+              <w:rPr>
+                <w:rFonts w:ascii="Times New Roman" w:hAnsi="Times New Roman" w:cs="Times New Roman"/>
+                <w:color w:val="000000" w:themeColor="text1"/>
+                <w:sz w:val="24"/>
+                <w:szCs w:val="24"/>
+              </w:rPr>
+              <w:t>Photography</w:t>
+            </w:r>
+            <w:proofErr w:type="spellEnd"/>
+          </w:p>
+        </w:tc>
+        <w:tc>
+          <w:tcPr>
+            <w:tcW w:w="2977" w:type="dxa"/>
+          </w:tcPr>
+          <w:p>
+            <w:pPr>
+              <w:pStyle w:val="ListParagraph"/>
+              <w:ind w:left="0"/>
+              <w:jc w:val="center"/>
+              <w:rPr>
+                <w:rFonts w:ascii="Times New Roman" w:hAnsi="Times New Roman" w:cs="Times New Roman"/>
+                <w:color w:val="000000" w:themeColor="text1"/>
+                <w:sz w:val="24"/>
+                <w:szCs w:val="24"/>
+              </w:rPr>
+            </w:pPr>
+            <w:r>
+              <w:rPr>
+                <w:rFonts w:ascii="Times New Roman" w:hAnsi="Times New Roman" w:cs="Times New Roman"/>
+                <w:color w:val="000000" w:themeColor="text1"/>
+                <w:sz w:val="24"/>
+                <w:szCs w:val="24"/>
+              </w:rPr>
+              <w:t>1452.69</w:t>
+            </w:r>
+          </w:p>
+        </w:tc>
+      </w:tr>
+      <w:tr>
+        <w:tc>
+          <w:tcPr>
+            <w:tcW w:w="3119" w:type="dxa"/>
+          </w:tcPr>
+          <w:p>
+            <w:pPr>
+              <w:pStyle w:val="ListParagraph"/>
+              <w:ind w:left="0"/>
+              <w:jc w:val="center"/>
+              <w:rPr>
+                <w:rFonts w:ascii="Times New Roman" w:hAnsi="Times New Roman" w:cs="Times New Roman"/>
+                <w:color w:val="000000" w:themeColor="text1"/>
+                <w:sz w:val="24"/>
+                <w:szCs w:val="24"/>
+              </w:rPr>
+            </w:pPr>
+            <w:proofErr w:type="spellStart"/>
+            <w:r>
+              <w:rPr>
+                <w:rFonts w:ascii="Times New Roman" w:hAnsi="Times New Roman" w:cs="Times New Roman"/>
+                <w:color w:val="000000" w:themeColor="text1"/>
+                <w:sz w:val="24"/>
+                <w:szCs w:val="24"/>
+              </w:rPr>
+              <w:t>Drawings</w:t>
+            </w:r>
+            <w:proofErr w:type="spellEnd"/>
+            <w:r>
+              <w:rPr>
+                <w:rFonts w:ascii="Times New Roman" w:hAnsi="Times New Roman" w:cs="Times New Roman"/>
+                <w:color w:val="000000" w:themeColor="text1"/>
+                <w:sz w:val="24"/>
+                <w:szCs w:val="24"/>
+              </w:rPr>
+              <w:t xml:space="preserve"> &amp; </w:t>
+            </w:r>
+            <w:proofErr w:type="spellStart"/>
+            <w:r>
+              <w:rPr>
+                <w:rFonts w:ascii="Times New Roman" w:hAnsi="Times New Roman" w:cs="Times New Roman"/>
+                <w:color w:val="000000" w:themeColor="text1"/>
+                <w:sz w:val="24"/>
+                <w:szCs w:val="24"/>
+              </w:rPr>
+              <w:t>Prints</w:t>
+            </w:r>
+            <w:proofErr w:type="spellEnd"/>
+            <w:r>
+              <w:rPr>
+                <w:rFonts w:ascii="Times New Roman" w:hAnsi="Times New Roman" w:cs="Times New Roman"/>
+                <w:color w:val="000000" w:themeColor="text1"/>
+                <w:sz w:val="24"/>
+                <w:szCs w:val="24"/>
+              </w:rPr>
+              <w:t xml:space="preserve"> </w:t>
+            </w:r>
+          </w:p>
+        </w:tc>
+        <w:tc>
+          <w:tcPr>
+            <w:tcW w:w="2977" w:type="dxa"/>
+          </w:tcPr>
+          <w:p>
+            <w:pPr>
+              <w:pStyle w:val="ListParagraph"/>
+              <w:ind w:left="0"/>
+              <w:jc w:val="center"/>
+              <w:rPr>
+                <w:rFonts w:ascii="Times New Roman" w:hAnsi="Times New Roman" w:cs="Times New Roman"/>
+                <w:color w:val="000000" w:themeColor="text1"/>
+                <w:sz w:val="24"/>
+                <w:szCs w:val="24"/>
+              </w:rPr>
+            </w:pPr>
+            <w:r>
+              <w:rPr>
+                <w:rFonts w:ascii="Times New Roman" w:hAnsi="Times New Roman" w:cs="Times New Roman"/>
+                <w:color w:val="000000" w:themeColor="text1"/>
+                <w:sz w:val="24"/>
+                <w:szCs w:val="24"/>
+              </w:rPr>
+              <w:t>3659.25</w:t>
+            </w:r>
+          </w:p>
+        </w:tc>
+      </w:tr>
+      <w:tr>
+        <w:tc>
+          <w:tcPr>
+            <w:tcW w:w="3119" w:type="dxa"/>
+          </w:tcPr>
+          <w:p>
+            <w:pPr>
+              <w:pStyle w:val="ListParagraph"/>
+              <w:ind w:left="0"/>
+              <w:jc w:val="center"/>
+              <w:rPr>
+                <w:rFonts w:ascii="Times New Roman" w:hAnsi="Times New Roman" w:cs="Times New Roman"/>
+                <w:color w:val="000000" w:themeColor="text1"/>
+                <w:sz w:val="24"/>
+                <w:szCs w:val="24"/>
+              </w:rPr>
+            </w:pPr>
+            <w:proofErr w:type="spellStart"/>
+            <w:r>
+              <w:rPr>
+                <w:rFonts w:ascii="Times New Roman" w:hAnsi="Times New Roman" w:cs="Times New Roman"/>
+                <w:color w:val="000000" w:themeColor="text1"/>
+                <w:sz w:val="24"/>
+                <w:szCs w:val="24"/>
+              </w:rPr>
+              <w:t>Architecture</w:t>
+            </w:r>
+            <w:proofErr w:type="spellEnd"/>
+            <w:r>
+              <w:rPr>
+                <w:rFonts w:ascii="Times New Roman" w:hAnsi="Times New Roman" w:cs="Times New Roman"/>
+                <w:color w:val="000000" w:themeColor="text1"/>
+                <w:sz w:val="24"/>
+                <w:szCs w:val="24"/>
+              </w:rPr>
+              <w:t xml:space="preserve"> &amp; </w:t>
+            </w:r>
+            <w:proofErr w:type="spellStart"/>
+            <w:r>
+              <w:rPr>
+                <w:rFonts w:ascii="Times New Roman" w:hAnsi="Times New Roman" w:cs="Times New Roman"/>
+                <w:color w:val="000000" w:themeColor="text1"/>
+                <w:sz w:val="24"/>
+                <w:szCs w:val="24"/>
+              </w:rPr>
+              <w:t>Design</w:t>
+            </w:r>
+            <w:proofErr w:type="spellEnd"/>
+          </w:p>
+        </w:tc>
+        <w:tc>
+          <w:tcPr>
+            <w:tcW w:w="2977" w:type="dxa"/>
+          </w:tcPr>
+          <w:p>
+            <w:pPr>
+              <w:pStyle w:val="ListParagraph"/>
+              <w:ind w:left="0"/>
+              <w:jc w:val="center"/>
+              <w:rPr>
+                <w:rFonts w:ascii="Times New Roman" w:hAnsi="Times New Roman" w:cs="Times New Roman"/>
+                <w:color w:val="000000" w:themeColor="text1"/>
+                <w:sz w:val="24"/>
+                <w:szCs w:val="24"/>
+              </w:rPr>
+            </w:pPr>
+            <w:r>
+              <w:rPr>
+                <w:rFonts w:ascii="Times New Roman" w:hAnsi="Times New Roman" w:cs="Times New Roman"/>
+                <w:color w:val="000000" w:themeColor="text1"/>
+                <w:sz w:val="24"/>
+                <w:szCs w:val="24"/>
+              </w:rPr>
+              <w:t>889.27</w:t>
+            </w:r>
+          </w:p>
+        </w:tc>
+      </w:tr>
+      <w:tr>
+        <w:tc>
+          <w:tcPr>
+            <w:tcW w:w="3119" w:type="dxa"/>
+          </w:tcPr>
+          <w:p>
+            <w:pPr>
+              <w:pStyle w:val="ListParagraph"/>
+              <w:ind w:left="0"/>
+              <w:jc w:val="center"/>
+              <w:rPr>
+                <w:rFonts w:ascii="Times New Roman" w:hAnsi="Times New Roman" w:cs="Times New Roman"/>
+                <w:color w:val="000000" w:themeColor="text1"/>
+                <w:sz w:val="24"/>
+                <w:szCs w:val="24"/>
+              </w:rPr>
+            </w:pPr>
+            <w:proofErr w:type="spellStart"/>
+            <w:r>
+              <w:rPr>
+                <w:rFonts w:ascii="Times New Roman" w:hAnsi="Times New Roman" w:cs="Times New Roman"/>
+                <w:color w:val="000000" w:themeColor="text1"/>
+                <w:sz w:val="24"/>
+                <w:szCs w:val="24"/>
+              </w:rPr>
+              <w:t>Painting</w:t>
+            </w:r>
+            <w:proofErr w:type="spellEnd"/>
+            <w:r>
+              <w:rPr>
+                <w:rFonts w:ascii="Times New Roman" w:hAnsi="Times New Roman" w:cs="Times New Roman"/>
+                <w:color w:val="000000" w:themeColor="text1"/>
+                <w:sz w:val="24"/>
+                <w:szCs w:val="24"/>
+              </w:rPr>
+              <w:t xml:space="preserve"> &amp; </w:t>
+            </w:r>
+            <w:proofErr w:type="spellStart"/>
+            <w:r>
+              <w:rPr>
+                <w:rFonts w:ascii="Times New Roman" w:hAnsi="Times New Roman" w:cs="Times New Roman"/>
+                <w:color w:val="000000" w:themeColor="text1"/>
+                <w:sz w:val="24"/>
+                <w:szCs w:val="24"/>
+              </w:rPr>
+              <w:t>Sculpture</w:t>
+            </w:r>
+            <w:proofErr w:type="spellEnd"/>
+          </w:p>
+        </w:tc>
+        <w:tc>
+          <w:tcPr>
+            <w:tcW w:w="2977" w:type="dxa"/>
+          </w:tcPr>
+          <w:p>
+            <w:pPr>
+              <w:pStyle w:val="ListParagraph"/>
+              <w:ind w:left="0"/>
+              <w:jc w:val="center"/>
+              <w:rPr>
+                <w:rFonts w:ascii="Times New Roman" w:hAnsi="Times New Roman" w:cs="Times New Roman"/>
+                <w:color w:val="000000" w:themeColor="text1"/>
+                <w:sz w:val="24"/>
+                <w:szCs w:val="24"/>
+              </w:rPr>
+            </w:pPr>
+            <w:r>
+              <w:rPr>
+                <w:rFonts w:ascii="Times New Roman" w:hAnsi="Times New Roman" w:cs="Times New Roman"/>
+                <w:color w:val="000000" w:themeColor="text1"/>
+                <w:sz w:val="24"/>
+                <w:szCs w:val="24"/>
+              </w:rPr>
+              <w:t>192.29</w:t>
+            </w:r>
+          </w:p>
+        </w:tc>
+      </w:tr>
+      <w:tr>
+        <w:tc>
+          <w:tcPr>
+            <w:tcW w:w="3119" w:type="dxa"/>
+          </w:tcPr>
+          <w:p>
+            <w:pPr>
+              <w:pStyle w:val="ListParagraph"/>
+              <w:ind w:left="0"/>
+              <w:jc w:val="center"/>
+              <w:rPr>
+                <w:rFonts w:ascii="Times New Roman" w:hAnsi="Times New Roman" w:cs="Times New Roman"/>
+                <w:color w:val="000000" w:themeColor="text1"/>
+                <w:sz w:val="24"/>
+                <w:szCs w:val="24"/>
+              </w:rPr>
+            </w:pPr>
+            <w:r>
+              <w:rPr>
+                <w:rFonts w:ascii="Times New Roman" w:hAnsi="Times New Roman" w:cs="Times New Roman"/>
+                <w:color w:val="000000" w:themeColor="text1"/>
+                <w:sz w:val="24"/>
+                <w:szCs w:val="24"/>
+              </w:rPr>
+              <w:t>Media &amp; Performance</w:t>
+            </w:r>
+          </w:p>
+        </w:tc>
+        <w:tc>
+          <w:tcPr>
+            <w:tcW w:w="2977" w:type="dxa"/>
+          </w:tcPr>
+          <w:p>
+            <w:pPr>
+              <w:pStyle w:val="ListParagraph"/>
+              <w:ind w:left="0"/>
+              <w:jc w:val="center"/>
+              <w:rPr>
+                <w:rFonts w:ascii="Times New Roman" w:hAnsi="Times New Roman" w:cs="Times New Roman"/>
+                <w:color w:val="000000" w:themeColor="text1"/>
+                <w:sz w:val="24"/>
+                <w:szCs w:val="24"/>
+              </w:rPr>
+            </w:pPr>
+            <w:r>
+              <w:rPr>
+                <w:rFonts w:ascii="Times New Roman" w:hAnsi="Times New Roman" w:cs="Times New Roman"/>
+                <w:color w:val="000000" w:themeColor="text1"/>
+                <w:sz w:val="24"/>
+                <w:szCs w:val="24"/>
+              </w:rPr>
+              <w:t>151.79</w:t>
+            </w:r>
+          </w:p>
+        </w:tc>
+      </w:tr>
+    </w:tbl>
+    <w:p>
+      <w:pPr>
+        <w:pStyle w:val="ListParagraph"/>
+        <w:rPr>
+          <w:rFonts w:ascii="Times New Roman" w:hAnsi="Times New Roman" w:cs="Times New Roman"/>
+          <w:color w:val="000000" w:themeColor="text1"/>
+          <w:sz w:val="24"/>
+          <w:szCs w:val="24"/>
+        </w:rPr>
+      </w:pPr>
+    </w:p>
+    <w:p>
+      <w:pPr>
+        <w:pStyle w:val="ListParagraph"/>
         <w:numPr>
           <w:ilvl w:val="0"/>
           <w:numId w:val="1"/>
@@ -2255,41 +2748,23 @@
           <w:sz w:val="24"/>
           <w:szCs w:val="24"/>
         </w:rPr>
-        <w:t xml:space="preserve"> temporal Reto 1 vs </w:t>
-      </w:r>
-      <w:r>
-        <w:rPr>
-          <w:rFonts w:ascii="Times New Roman" w:hAnsi="Times New Roman" w:cs="Times New Roman"/>
-          <w:color w:val="000000" w:themeColor="text1"/>
-          <w:sz w:val="24"/>
-          <w:szCs w:val="24"/>
-        </w:rPr>
-        <w:t xml:space="preserve">Complejidad temporal Reto </w:t>
-      </w:r>
-      <w:r>
-        <w:rPr>
-          <w:rFonts w:ascii="Times New Roman" w:hAnsi="Times New Roman" w:cs="Times New Roman"/>
-          <w:color w:val="000000" w:themeColor="text1"/>
-          <w:sz w:val="24"/>
-          <w:szCs w:val="24"/>
-        </w:rPr>
-        <w:t>2</w:t>
-      </w:r>
-    </w:p>
-    <w:p>
-      <w:pPr>
-        <w:pStyle w:val="Prrafodelista"/>
-        <w:rPr>
-          <w:rFonts w:ascii="Times New Roman" w:hAnsi="Times New Roman" w:cs="Times New Roman"/>
-          <w:color w:val="000000" w:themeColor="text1"/>
-          <w:sz w:val="24"/>
-          <w:szCs w:val="24"/>
-        </w:rPr>
-      </w:pPr>
-    </w:p>
-    <w:p>
-      <w:pPr>
-        <w:pStyle w:val="Prrafodelista"/>
+        <w:t xml:space="preserve"> temporal Reto 1 vs Complejidad temporal Reto 2</w:t>
+      </w:r>
+    </w:p>
+    <w:p>
+      <w:pPr>
+        <w:pStyle w:val="ListParagraph"/>
+        <w:rPr>
+          <w:rFonts w:ascii="Times New Roman" w:hAnsi="Times New Roman" w:cs="Times New Roman"/>
+          <w:color w:val="000000" w:themeColor="text1"/>
+          <w:sz w:val="24"/>
+          <w:szCs w:val="24"/>
+        </w:rPr>
+      </w:pPr>
+    </w:p>
+    <w:p>
+      <w:pPr>
+        <w:pStyle w:val="ListParagraph"/>
         <w:numPr>
           <w:ilvl w:val="0"/>
           <w:numId w:val="2"/>
@@ -2313,7 +2788,7 @@
     </w:p>
     <w:p>
       <w:pPr>
-        <w:pStyle w:val="Prrafodelista"/>
+        <w:pStyle w:val="ListParagraph"/>
         <w:numPr>
           <w:ilvl w:val="0"/>
           <w:numId w:val="2"/>
@@ -2337,7 +2812,7 @@
     </w:p>
     <w:p>
       <w:pPr>
-        <w:pStyle w:val="Prrafodelista"/>
+        <w:pStyle w:val="ListParagraph"/>
         <w:numPr>
           <w:ilvl w:val="0"/>
           <w:numId w:val="2"/>
@@ -2361,7 +2836,7 @@
     </w:p>
     <w:p>
       <w:pPr>
-        <w:pStyle w:val="Prrafodelista"/>
+        <w:pStyle w:val="ListParagraph"/>
         <w:numPr>
           <w:ilvl w:val="0"/>
           <w:numId w:val="2"/>
@@ -2385,7 +2860,7 @@
     </w:p>
     <w:p>
       <w:pPr>
-        <w:pStyle w:val="Prrafodelista"/>
+        <w:pStyle w:val="ListParagraph"/>
         <w:numPr>
           <w:ilvl w:val="0"/>
           <w:numId w:val="2"/>
@@ -2502,7 +2977,7 @@
 <w:hdr xmlns:wpc="http://schemas.microsoft.com/office/word/2010/wordprocessingCanvas" xmlns:cx="http://schemas.microsoft.com/office/drawing/2014/chartex" xmlns:cx1="http://schemas.microsoft.com/office/drawing/2015/9/8/chartex" xmlns:cx2="http://schemas.microsoft.com/office/drawing/2015/10/21/chartex" xmlns:cx3="http://schemas.microsoft.com/office/drawing/2016/5/9/chartex" xmlns:cx4="http://schemas.microsoft.com/office/drawing/2016/5/10/chartex" xmlns:cx5="http://schemas.microsoft.com/office/drawing/2016/5/11/chartex" xmlns:cx6="http://schemas.microsoft.com/office/drawing/2016/5/12/chartex" xmlns:cx7="http://schemas.microsoft.com/office/drawing/2016/5/13/chartex" xmlns:cx8="http://schemas.microsoft.com/office/drawing/2016/5/14/chartex" xmlns:mc="http://schemas.openxmlformats.org/markup-compatibility/2006" xmlns:aink="http://schemas.microsoft.com/office/drawing/2016/ink" xmlns:am3d="http://schemas.microsoft.com/office/drawing/2017/model3d" xmlns:o="urn:schemas-microsoft-com:office:office" xmlns:r="http://schemas.openxmlformats.org/officeDocument/2006/relationships" xmlns:m="http://schemas.openxmlformats.org/officeDocument/2006/math" xmlns:v="urn:schemas-microsoft-com:vml" xmlns:wp14="http://schemas.microsoft.com/office/word/2010/wordprocessingDrawing" xmlns:wp="http://schemas.openxmlformats.org/drawingml/2006/wordprocessingDrawing" xmlns:w10="urn:schemas-microsoft-com:office:word" xmlns:w="http://schemas.openxmlformats.org/wordprocessingml/2006/main" xmlns:w14="http://schemas.microsoft.com/office/word/2010/wordml" xmlns:w15="http://schemas.microsoft.com/office/word/2012/wordml" xmlns:w16cex="http://schemas.microsoft.com/office/word/2018/wordml/cex" xmlns:w16cid="http://schemas.microsoft.com/office/word/2016/wordml/cid" xmlns:w16="http://schemas.microsoft.com/office/word/2018/wordml" xmlns:w16sdtdh="http://schemas.microsoft.com/office/word/2020/wordml/sdtdatahash" xmlns:w16se="http://schemas.microsoft.com/office/word/2015/wordml/symex" xmlns:wpg="http://schemas.microsoft.com/office/word/2010/wordprocessingGroup" xmlns:wpi="http://schemas.microsoft.com/office/word/2010/wordprocessingInk" xmlns:wne="http://schemas.microsoft.com/office/word/2006/wordml" xmlns:wps="http://schemas.microsoft.com/office/word/2010/wordprocessingShape" mc:Ignorable="w14 w15 w16se w16cid w16 w16cex w16sdtdh wp14">
   <w:p>
     <w:pPr>
-      <w:pStyle w:val="Encabezado"/>
+      <w:pStyle w:val="Header"/>
       <w:jc w:val="center"/>
       <w:rPr>
         <w:rFonts w:ascii="Times New Roman" w:hAnsi="Times New Roman" w:cs="Times New Roman"/>
@@ -2577,7 +3052,7 @@
   </w:p>
   <w:p>
     <w:pPr>
-      <w:pStyle w:val="Encabezado"/>
+      <w:pStyle w:val="Header"/>
       <w:rPr>
         <w:rFonts w:ascii="Times New Roman" w:hAnsi="Times New Roman" w:cs="Times New Roman"/>
         <w:color w:val="000000" w:themeColor="text1"/>
@@ -2588,7 +3063,7 @@
   </w:p>
   <w:p>
     <w:pPr>
-      <w:pStyle w:val="Encabezado"/>
+      <w:pStyle w:val="Header"/>
       <w:jc w:val="center"/>
       <w:rPr>
         <w:rFonts w:ascii="Times New Roman" w:hAnsi="Times New Roman" w:cs="Times New Roman"/>
@@ -2663,7 +3138,7 @@
   </w:p>
   <w:p>
     <w:pPr>
-      <w:pStyle w:val="Encabezado"/>
+      <w:pStyle w:val="Header"/>
       <w:rPr>
         <w:rFonts w:ascii="Times New Roman" w:hAnsi="Times New Roman" w:cs="Times New Roman"/>
         <w:color w:val="000000" w:themeColor="text1"/>
@@ -3291,13 +3766,13 @@
     <w:qFormat/>
     <w:rsid w:val="00784794"/>
   </w:style>
-  <w:style w:type="character" w:default="1" w:styleId="Fuentedeprrafopredeter">
+  <w:style w:type="character" w:default="1" w:styleId="DefaultParagraphFont">
     <w:name w:val="Default Paragraph Font"/>
     <w:uiPriority w:val="1"/>
     <w:semiHidden/>
     <w:unhideWhenUsed/>
   </w:style>
-  <w:style w:type="table" w:default="1" w:styleId="Tablanormal">
+  <w:style w:type="table" w:default="1" w:styleId="TableNormal">
     <w:name w:val="Normal Table"/>
     <w:uiPriority w:val="99"/>
     <w:semiHidden/>
@@ -3312,16 +3787,16 @@
       </w:tblCellMar>
     </w:tblPr>
   </w:style>
-  <w:style w:type="numbering" w:default="1" w:styleId="Sinlista">
+  <w:style w:type="numbering" w:default="1" w:styleId="NoList">
     <w:name w:val="No List"/>
     <w:uiPriority w:val="99"/>
     <w:semiHidden/>
     <w:unhideWhenUsed/>
   </w:style>
-  <w:style w:type="paragraph" w:styleId="Encabezado">
+  <w:style w:type="paragraph" w:styleId="Header">
     <w:name w:val="header"/>
     <w:basedOn w:val="Normal"/>
-    <w:link w:val="EncabezadoCar"/>
+    <w:link w:val="HeaderChar"/>
     <w:uiPriority w:val="99"/>
     <w:unhideWhenUsed/>
     <w:rsid w:val="009A1C76"/>
@@ -3333,17 +3808,17 @@
       <w:spacing w:after="0" w:line="240" w:lineRule="auto"/>
     </w:pPr>
   </w:style>
-  <w:style w:type="character" w:customStyle="1" w:styleId="EncabezadoCar">
-    <w:name w:val="Encabezado Car"/>
-    <w:basedOn w:val="Fuentedeprrafopredeter"/>
-    <w:link w:val="Encabezado"/>
+  <w:style w:type="character" w:customStyle="1" w:styleId="HeaderChar">
+    <w:name w:val="Header Char"/>
+    <w:basedOn w:val="DefaultParagraphFont"/>
+    <w:link w:val="Header"/>
     <w:uiPriority w:val="99"/>
     <w:rsid w:val="009A1C76"/>
   </w:style>
-  <w:style w:type="paragraph" w:styleId="Piedepgina">
+  <w:style w:type="paragraph" w:styleId="Footer">
     <w:name w:val="footer"/>
     <w:basedOn w:val="Normal"/>
-    <w:link w:val="PiedepginaCar"/>
+    <w:link w:val="FooterChar"/>
     <w:uiPriority w:val="99"/>
     <w:unhideWhenUsed/>
     <w:rsid w:val="009A1C76"/>
@@ -3355,14 +3830,14 @@
       <w:spacing w:after="0" w:line="240" w:lineRule="auto"/>
     </w:pPr>
   </w:style>
-  <w:style w:type="character" w:customStyle="1" w:styleId="PiedepginaCar">
-    <w:name w:val="Pie de página Car"/>
-    <w:basedOn w:val="Fuentedeprrafopredeter"/>
-    <w:link w:val="Piedepgina"/>
+  <w:style w:type="character" w:customStyle="1" w:styleId="FooterChar">
+    <w:name w:val="Footer Char"/>
+    <w:basedOn w:val="DefaultParagraphFont"/>
+    <w:link w:val="Footer"/>
     <w:uiPriority w:val="99"/>
     <w:rsid w:val="009A1C76"/>
   </w:style>
-  <w:style w:type="paragraph" w:styleId="Prrafodelista">
+  <w:style w:type="paragraph" w:styleId="ListParagraph">
     <w:name w:val="List Paragraph"/>
     <w:basedOn w:val="Normal"/>
     <w:uiPriority w:val="34"/>
@@ -3373,9 +3848,9 @@
       <w:contextualSpacing/>
     </w:pPr>
   </w:style>
-  <w:style w:type="table" w:styleId="Tablaconcuadrcula">
+  <w:style w:type="table" w:styleId="TableGrid">
     <w:name w:val="Table Grid"/>
-    <w:basedOn w:val="Tablanormal"/>
+    <w:basedOn w:val="TableNormal"/>
     <w:uiPriority w:val="39"/>
     <w:rsid w:val="00D727F6"/>
     <w:pPr>

</xml_diff>